<commit_message>
add explore formating to jupyter exercise
</commit_message>
<xml_diff>
--- a/instructors/fair-bio-practice-day-3.docx
+++ b/instructors/fair-bio-practice-day-3.docx
@@ -622,8 +622,6 @@
         </w:rPr>
         <w:t xml:space="preserve"> server</w:t>
       </w:r>
-      <w:bookmarkStart w:id="0" w:name="_GoBack"/>
-      <w:bookmarkEnd w:id="0"/>
       <w:r>
         <w:rPr>
           <w:rFonts w:ascii="Open Sans" w:hAnsi="Open Sans" w:cs="Open Sans"/>
@@ -1411,26 +1409,63 @@
           <w:sz w:val="23"/>
           <w:szCs w:val="23"/>
         </w:rPr>
-        <w:t>6.     To remove a cell, select the cell you have just created and click on the scissors icon in the toolbar. (This can be undone under Edit &gt; Undo Delete Cells)</w:t>
-      </w:r>
-    </w:p>
-    <w:p>
-      <w:pPr>
-        <w:rPr>
-          <w:rFonts w:ascii="Open Sans" w:hAnsi="Open Sans" w:cs="Open Sans"/>
-          <w:color w:val="485365"/>
-          <w:sz w:val="23"/>
-          <w:szCs w:val="23"/>
-        </w:rPr>
-      </w:pPr>
-      <w:r>
-        <w:rPr>
-          <w:rFonts w:ascii="Open Sans" w:hAnsi="Open Sans" w:cs="Open Sans"/>
-          <w:color w:val="485365"/>
-          <w:sz w:val="23"/>
-          <w:szCs w:val="23"/>
-        </w:rPr>
-        <w:t xml:space="preserve">7.     Change </w:t>
+        <w:t>6.     Experiment with formatting, check the existing cells how they use (# * - to add formatting)</w:t>
+      </w:r>
+    </w:p>
+    <w:p>
+      <w:pPr>
+        <w:rPr>
+          <w:rFonts w:ascii="Open Sans" w:hAnsi="Open Sans" w:cs="Open Sans"/>
+          <w:color w:val="485365"/>
+          <w:sz w:val="23"/>
+          <w:szCs w:val="23"/>
+        </w:rPr>
+      </w:pPr>
+      <w:r>
+        <w:rPr>
+          <w:rFonts w:ascii="Open Sans" w:hAnsi="Open Sans" w:cs="Open Sans"/>
+          <w:color w:val="485365"/>
+          <w:sz w:val="23"/>
+          <w:szCs w:val="23"/>
+        </w:rPr>
+        <w:t>7</w:t>
+      </w:r>
+      <w:r>
+        <w:rPr>
+          <w:rFonts w:ascii="Open Sans" w:hAnsi="Open Sans" w:cs="Open Sans"/>
+          <w:color w:val="485365"/>
+          <w:sz w:val="23"/>
+          <w:szCs w:val="23"/>
+        </w:rPr>
+        <w:t>.     To remove a cell, select the cell you have just created and click on the scissors icon in the toolbar. (This can be undone under Edit &gt; Undo Delete Cells)</w:t>
+      </w:r>
+    </w:p>
+    <w:p>
+      <w:pPr>
+        <w:rPr>
+          <w:rFonts w:ascii="Open Sans" w:hAnsi="Open Sans" w:cs="Open Sans"/>
+          <w:color w:val="485365"/>
+          <w:sz w:val="23"/>
+          <w:szCs w:val="23"/>
+        </w:rPr>
+      </w:pPr>
+      <w:r>
+        <w:rPr>
+          <w:rFonts w:ascii="Open Sans" w:hAnsi="Open Sans" w:cs="Open Sans"/>
+          <w:color w:val="485365"/>
+          <w:sz w:val="23"/>
+          <w:szCs w:val="23"/>
+        </w:rPr>
+        <w:t>8</w:t>
+      </w:r>
+      <w:r>
+        <w:rPr>
+          <w:rFonts w:ascii="Open Sans" w:hAnsi="Open Sans" w:cs="Open Sans"/>
+          <w:color w:val="485365"/>
+          <w:sz w:val="23"/>
+          <w:szCs w:val="23"/>
+        </w:rPr>
+        <w:t xml:space="preserve">.     Change </w:t>
       </w:r>
       <w:proofErr w:type="spellStart"/>
       <w:r>
@@ -1509,7 +1544,16 @@
           <w:sz w:val="23"/>
           <w:szCs w:val="23"/>
         </w:rPr>
-        <w:t>8.     Save graph under new name: Add your initials to the file name under which the image is saved. Press Run. Your image should be visible in overall file hierarchy.</w:t>
+        <w:t>9</w:t>
+      </w:r>
+      <w:r>
+        <w:rPr>
+          <w:rFonts w:ascii="Open Sans" w:hAnsi="Open Sans" w:cs="Open Sans"/>
+          <w:color w:val="485365"/>
+          <w:sz w:val="23"/>
+          <w:szCs w:val="23"/>
+        </w:rPr>
+        <w:t>.     Save graph under new name: Add your initials to the file name under which the image is saved. Press Run. Your image should be visible in overall file hierarchy.</w:t>
       </w:r>
     </w:p>
     <w:p>
@@ -2024,17 +2068,8 @@
           <w:sz w:val="23"/>
           <w:szCs w:val="23"/>
         </w:rPr>
-        <w:t xml:space="preserve">2.    View the documents and think about why it is important to run all code before download (try </w:t>
-      </w:r>
-      <w:r>
-        <w:rPr>
-          <w:rFonts w:ascii="Open Sans" w:hAnsi="Open Sans" w:cs="Open Sans"/>
-          <w:color w:val="485365"/>
-          <w:sz w:val="23"/>
-          <w:szCs w:val="23"/>
-        </w:rPr>
         <w:lastRenderedPageBreak/>
-        <w:t>Cell &gt; All Output &gt; Clear and download your Notebook, compare the outputs)</w:t>
+        <w:t>2.    View the documents and think about why it is important to run all code before download (try Cell &gt; All Output &gt; Clear and download your Notebook, compare the outputs)</w:t>
       </w:r>
     </w:p>
     <w:p>
@@ -2125,6 +2160,57 @@
         </w:rPr>
         <w:t>Why is it important to run all code before download?</w:t>
       </w:r>
+    </w:p>
+    <w:p>
+      <w:pPr>
+        <w:rPr>
+          <w:rFonts w:ascii="Open Sans" w:hAnsi="Open Sans" w:cs="Open Sans"/>
+          <w:color w:val="485365"/>
+          <w:sz w:val="23"/>
+          <w:szCs w:val="23"/>
+        </w:rPr>
+      </w:pPr>
+    </w:p>
+    <w:p>
+      <w:pPr>
+        <w:rPr>
+          <w:rFonts w:ascii="Open Sans" w:hAnsi="Open Sans" w:cs="Open Sans"/>
+          <w:color w:val="485365"/>
+          <w:sz w:val="23"/>
+          <w:szCs w:val="23"/>
+        </w:rPr>
+      </w:pPr>
+      <w:r>
+        <w:rPr>
+          <w:rFonts w:ascii="Open Sans" w:hAnsi="Open Sans" w:cs="Open Sans"/>
+          <w:color w:val="485365"/>
+          <w:sz w:val="23"/>
+          <w:szCs w:val="23"/>
+        </w:rPr>
+        <w:t xml:space="preserve">Why share notebooks in both </w:t>
+      </w:r>
+      <w:proofErr w:type="spellStart"/>
+      <w:r>
+        <w:rPr>
+          <w:rFonts w:ascii="Open Sans" w:hAnsi="Open Sans" w:cs="Open Sans"/>
+          <w:color w:val="485365"/>
+          <w:sz w:val="23"/>
+          <w:szCs w:val="23"/>
+        </w:rPr>
+        <w:t>ipynb</w:t>
+      </w:r>
+      <w:proofErr w:type="spellEnd"/>
+      <w:r>
+        <w:rPr>
+          <w:rFonts w:ascii="Open Sans" w:hAnsi="Open Sans" w:cs="Open Sans"/>
+          <w:color w:val="485365"/>
+          <w:sz w:val="23"/>
+          <w:szCs w:val="23"/>
+        </w:rPr>
+        <w:t xml:space="preserve"> and html</w:t>
+      </w:r>
+      <w:bookmarkStart w:id="0" w:name="_GoBack"/>
+      <w:bookmarkEnd w:id="0"/>
     </w:p>
     <w:p>
       <w:pPr>
@@ -3081,6 +3167,7 @@
           <w:sz w:val="23"/>
           <w:szCs w:val="23"/>
         </w:rPr>
+        <w:lastRenderedPageBreak/>
         <w:t>I slightly modified my code in one place, everything stopped working</w:t>
       </w:r>
       <w:r>
@@ -3144,7 +3231,6 @@
           <w:sz w:val="23"/>
           <w:szCs w:val="23"/>
         </w:rPr>
-        <w:lastRenderedPageBreak/>
         <w:t>Somebody added erroneous records in a shared file with samples, cannot find who and why</w:t>
       </w:r>
     </w:p>
@@ -4189,6 +4275,7 @@
           <w:sz w:val="23"/>
           <w:szCs w:val="23"/>
         </w:rPr>
+        <w:lastRenderedPageBreak/>
         <w:t>data from I. Boehm et al. 2020</w:t>
       </w:r>
     </w:p>
@@ -4247,7 +4334,6 @@
           <w:sz w:val="23"/>
           <w:szCs w:val="23"/>
         </w:rPr>
-        <w:lastRenderedPageBreak/>
         <w:t>Give examples of:</w:t>
       </w:r>
     </w:p>
@@ -5276,7 +5362,6 @@
           <w:sz w:val="23"/>
           <w:szCs w:val="23"/>
         </w:rPr>
-        <w:lastRenderedPageBreak/>
         <w:t>a) fair.4.3.1 uploads data twice as fast as fair.2.3.1</w:t>
       </w:r>
     </w:p>
@@ -6272,7 +6357,6 @@
           <w:sz w:val="28"/>
           <w:szCs w:val="28"/>
         </w:rPr>
-        <w:lastRenderedPageBreak/>
         <w:t>Q&amp;A:</w:t>
       </w:r>
     </w:p>

</xml_diff>

<commit_message>
better description of template exercise
</commit_message>
<xml_diff>
--- a/instructors/fair-bio-practice-day-3.docx
+++ b/instructors/fair-bio-practice-day-3.docx
@@ -282,7 +282,6 @@
       <w:pPr>
         <w:rPr>
           <w:rFonts w:ascii="Open Sans" w:hAnsi="Open Sans" w:cs="Open Sans"/>
-          <w:color w:val="485365"/>
           <w:sz w:val="23"/>
           <w:szCs w:val="23"/>
         </w:rPr>
@@ -291,12 +290,23 @@
         <w:rPr>
           <w:rStyle w:val="author-a-xz66zz71zz75zcdyz79zbiwuz78z5sz84z"/>
           <w:rFonts w:ascii="Open Sans" w:hAnsi="Open Sans" w:cs="Open Sans"/>
-          <w:color w:val="485365"/>
           <w:sz w:val="23"/>
           <w:szCs w:val="23"/>
           <w:shd w:val="clear" w:color="auto" w:fill="E79AE0"/>
         </w:rPr>
-        <w:t>0: Not much coding experience:</w:t>
+        <w:t xml:space="preserve">0: Not </w:t>
+      </w:r>
+      <w:bookmarkStart w:id="0" w:name="_GoBack"/>
+      <w:bookmarkEnd w:id="0"/>
+      <w:r>
+        <w:rPr>
+          <w:rStyle w:val="author-a-xz66zz71zz75zcdyz79zbiwuz78z5sz84z"/>
+          <w:rFonts w:ascii="Open Sans" w:hAnsi="Open Sans" w:cs="Open Sans"/>
+          <w:sz w:val="23"/>
+          <w:szCs w:val="23"/>
+          <w:shd w:val="clear" w:color="auto" w:fill="E79AE0"/>
+        </w:rPr>
+        <w:t>much coding experience:</w:t>
       </w:r>
     </w:p>
     <w:p>
@@ -2209,8 +2219,6 @@
         </w:rPr>
         <w:t xml:space="preserve"> and html</w:t>
       </w:r>
-      <w:bookmarkStart w:id="0" w:name="_GoBack"/>
-      <w:bookmarkEnd w:id="0"/>
     </w:p>
     <w:p>
       <w:pPr>
@@ -5999,189 +6007,205 @@
       </w:pPr>
       <w:r>
         <w:rPr>
-          <w:rStyle w:val="author-a-qz122zz88z3z71z4duz70zz73zz65zz86zwn3z75z"/>
-          <w:rFonts w:ascii="Open Sans" w:hAnsi="Open Sans" w:cs="Open Sans"/>
-          <w:color w:val="485365"/>
-          <w:sz w:val="23"/>
-          <w:szCs w:val="23"/>
-          <w:shd w:val="clear" w:color="auto" w:fill="FFF8E3"/>
-        </w:rPr>
-        <w:t>Write your own template for either</w:t>
-      </w:r>
-    </w:p>
-    <w:p>
-      <w:pPr>
-        <w:rPr>
-          <w:rFonts w:ascii="Open Sans" w:hAnsi="Open Sans" w:cs="Open Sans"/>
-          <w:color w:val="485365"/>
-          <w:sz w:val="23"/>
-          <w:szCs w:val="23"/>
-        </w:rPr>
-      </w:pPr>
-      <w:r>
-        <w:rPr>
-          <w:rStyle w:val="author-a-qz122zz88z3z71z4duz70zz73zz65zz86zwn3z75z"/>
-          <w:rFonts w:ascii="Open Sans" w:hAnsi="Open Sans" w:cs="Open Sans"/>
-          <w:color w:val="485365"/>
-          <w:sz w:val="23"/>
-          <w:szCs w:val="23"/>
-          <w:shd w:val="clear" w:color="auto" w:fill="FFF8E3"/>
-        </w:rPr>
-        <w:t xml:space="preserve">- </w:t>
-      </w:r>
+          <w:rFonts w:ascii="Open Sans" w:hAnsi="Open Sans" w:cs="Open Sans"/>
+          <w:color w:val="485365"/>
+          <w:sz w:val="23"/>
+          <w:szCs w:val="23"/>
+        </w:rPr>
+        <w:t>In your group</w:t>
+      </w:r>
+    </w:p>
+    <w:p>
+      <w:pPr>
+        <w:rPr>
+          <w:rFonts w:ascii="Open Sans" w:hAnsi="Open Sans" w:cs="Open Sans"/>
+          <w:color w:val="485365"/>
+          <w:sz w:val="23"/>
+          <w:szCs w:val="23"/>
+        </w:rPr>
+      </w:pPr>
+    </w:p>
+    <w:p>
+      <w:pPr>
+        <w:pStyle w:val="ListParagraph"/>
+        <w:numPr>
+          <w:ilvl w:val="0"/>
+          <w:numId w:val="71"/>
+        </w:numPr>
+        <w:rPr>
+          <w:rFonts w:ascii="Open Sans" w:hAnsi="Open Sans" w:cs="Open Sans"/>
+          <w:color w:val="485365"/>
+          <w:sz w:val="23"/>
+          <w:szCs w:val="23"/>
+        </w:rPr>
+      </w:pPr>
       <w:proofErr w:type="gramStart"/>
       <w:r>
         <w:rPr>
-          <w:rStyle w:val="author-a-qz122zz88z3z71z4duz70zz73zz65zz86zwn3z75z"/>
-          <w:rFonts w:ascii="Open Sans" w:hAnsi="Open Sans" w:cs="Open Sans"/>
-          <w:color w:val="485365"/>
-          <w:sz w:val="23"/>
-          <w:szCs w:val="23"/>
-          <w:shd w:val="clear" w:color="auto" w:fill="FFF8E3"/>
-        </w:rPr>
-        <w:t>a</w:t>
+          <w:rFonts w:ascii="Open Sans" w:hAnsi="Open Sans" w:cs="Open Sans"/>
+          <w:color w:val="485365"/>
+          <w:sz w:val="23"/>
+          <w:szCs w:val="23"/>
+        </w:rPr>
+        <w:t>decide</w:t>
       </w:r>
       <w:proofErr w:type="gramEnd"/>
       <w:r>
         <w:rPr>
-          <w:rStyle w:val="author-a-qz122zz88z3z71z4duz70zz73zz65zz86zwn3z75z"/>
-          <w:rFonts w:ascii="Open Sans" w:hAnsi="Open Sans" w:cs="Open Sans"/>
-          <w:color w:val="485365"/>
-          <w:sz w:val="23"/>
-          <w:szCs w:val="23"/>
-          <w:shd w:val="clear" w:color="auto" w:fill="FFF8E3"/>
-        </w:rPr>
-        <w:t xml:space="preserve"> measurement (PCR on robot)</w:t>
-      </w:r>
-    </w:p>
-    <w:p>
-      <w:pPr>
-        <w:rPr>
-          <w:rFonts w:ascii="Open Sans" w:hAnsi="Open Sans" w:cs="Open Sans"/>
-          <w:color w:val="485365"/>
-          <w:sz w:val="23"/>
-          <w:szCs w:val="23"/>
-        </w:rPr>
-      </w:pPr>
-      <w:r>
-        <w:rPr>
-          <w:rStyle w:val="author-a-qz122zz88z3z71z4duz70zz73zz65zz86zwn3z75z"/>
-          <w:rFonts w:ascii="Open Sans" w:hAnsi="Open Sans" w:cs="Open Sans"/>
-          <w:color w:val="485365"/>
-          <w:sz w:val="23"/>
-          <w:szCs w:val="23"/>
-          <w:shd w:val="clear" w:color="auto" w:fill="FFF8E3"/>
-        </w:rPr>
-        <w:t>- experiment (gene levels in respo</w:t>
-      </w:r>
-      <w:r>
-        <w:rPr>
-          <w:rStyle w:val="author-a-qz122zz88z3z71z4duz70zz73zz65zz86zwn3z75z"/>
-          <w:rFonts w:ascii="Open Sans" w:hAnsi="Open Sans" w:cs="Open Sans"/>
-          <w:color w:val="485365"/>
-          <w:sz w:val="23"/>
-          <w:szCs w:val="23"/>
-          <w:shd w:val="clear" w:color="auto" w:fill="FFF8E3"/>
-        </w:rPr>
-        <w:t>n</w:t>
-      </w:r>
-      <w:r>
-        <w:rPr>
-          <w:rStyle w:val="author-a-qz122zz88z3z71z4duz70zz73zz65zz86zwn3z75z"/>
-          <w:rFonts w:ascii="Open Sans" w:hAnsi="Open Sans" w:cs="Open Sans"/>
-          <w:color w:val="485365"/>
-          <w:sz w:val="23"/>
-          <w:szCs w:val="23"/>
-          <w:shd w:val="clear" w:color="auto" w:fill="FFF8E3"/>
-        </w:rPr>
-        <w:t>se to stress)</w:t>
-      </w:r>
-    </w:p>
-    <w:p>
-      <w:pPr>
-        <w:rPr>
-          <w:rFonts w:ascii="Open Sans" w:hAnsi="Open Sans" w:cs="Open Sans"/>
-          <w:color w:val="485365"/>
-          <w:sz w:val="23"/>
-          <w:szCs w:val="23"/>
-        </w:rPr>
-      </w:pPr>
-    </w:p>
-    <w:p>
-      <w:pPr>
-        <w:rPr>
-          <w:rFonts w:ascii="Open Sans" w:hAnsi="Open Sans" w:cs="Open Sans"/>
-          <w:color w:val="485365"/>
-          <w:sz w:val="23"/>
-          <w:szCs w:val="23"/>
-        </w:rPr>
-      </w:pPr>
-      <w:r>
-        <w:rPr>
-          <w:rStyle w:val="author-a-qz122zz88z3z71z4duz70zz73zz65zz86zwn3z75z"/>
-          <w:rFonts w:ascii="Open Sans" w:hAnsi="Open Sans" w:cs="Open Sans"/>
-          <w:color w:val="485365"/>
-          <w:sz w:val="23"/>
-          <w:szCs w:val="23"/>
-          <w:shd w:val="clear" w:color="auto" w:fill="FFF8E3"/>
-        </w:rPr>
-        <w:t xml:space="preserve">In Excel or Document (txt/word) or </w:t>
+          <w:rFonts w:ascii="Open Sans" w:hAnsi="Open Sans" w:cs="Open Sans"/>
+          <w:color w:val="485365"/>
+          <w:sz w:val="23"/>
+          <w:szCs w:val="23"/>
+        </w:rPr>
+        <w:t xml:space="preserve"> on a technique/assay or data type or experiment type or protocol type for which you are going</w:t>
+      </w:r>
+      <w:r>
+        <w:rPr>
+          <w:rFonts w:ascii="Open Sans" w:hAnsi="Open Sans" w:cs="Open Sans"/>
+          <w:color w:val="485365"/>
+          <w:sz w:val="23"/>
+          <w:szCs w:val="23"/>
+        </w:rPr>
+        <w:t xml:space="preserve"> to write a template (for example a RT PCR with pipetting robot). </w:t>
+      </w:r>
+    </w:p>
+    <w:p>
+      <w:pPr>
+        <w:pStyle w:val="ListParagraph"/>
+        <w:numPr>
+          <w:ilvl w:val="0"/>
+          <w:numId w:val="71"/>
+        </w:numPr>
+        <w:rPr>
+          <w:rFonts w:ascii="Open Sans" w:hAnsi="Open Sans" w:cs="Open Sans"/>
+          <w:color w:val="485365"/>
+          <w:sz w:val="23"/>
+          <w:szCs w:val="23"/>
+        </w:rPr>
+      </w:pPr>
+      <w:r>
+        <w:rPr>
+          <w:rFonts w:ascii="Open Sans" w:hAnsi="Open Sans" w:cs="Open Sans"/>
+          <w:color w:val="485365"/>
+          <w:sz w:val="23"/>
+          <w:szCs w:val="23"/>
+        </w:rPr>
+        <w:t>add this information to the created template</w:t>
+      </w:r>
+    </w:p>
+    <w:p>
+      <w:pPr>
+        <w:pStyle w:val="ListParagraph"/>
+        <w:numPr>
+          <w:ilvl w:val="0"/>
+          <w:numId w:val="71"/>
+        </w:numPr>
+        <w:rPr>
+          <w:rFonts w:ascii="Open Sans" w:hAnsi="Open Sans" w:cs="Open Sans"/>
+          <w:color w:val="485365"/>
+          <w:sz w:val="23"/>
+          <w:szCs w:val="23"/>
+        </w:rPr>
+      </w:pPr>
+      <w:r>
+        <w:rPr>
+          <w:rFonts w:ascii="Open Sans" w:hAnsi="Open Sans" w:cs="Open Sans"/>
+          <w:color w:val="485365"/>
+          <w:sz w:val="23"/>
+          <w:szCs w:val="23"/>
+        </w:rPr>
+        <w:t xml:space="preserve">decide if you are going to use a readme-like txt file or excel table or </w:t>
       </w:r>
       <w:proofErr w:type="spellStart"/>
       <w:r>
         <w:rPr>
-          <w:rStyle w:val="author-a-qz122zz88z3z71z4duz70zz73zz65zz86zwn3z75z"/>
-          <w:rFonts w:ascii="Open Sans" w:hAnsi="Open Sans" w:cs="Open Sans"/>
-          <w:color w:val="485365"/>
-          <w:sz w:val="23"/>
-          <w:szCs w:val="23"/>
-          <w:shd w:val="clear" w:color="auto" w:fill="FFF8E3"/>
+          <w:rFonts w:ascii="Open Sans" w:hAnsi="Open Sans" w:cs="Open Sans"/>
+          <w:color w:val="485365"/>
+          <w:sz w:val="23"/>
+          <w:szCs w:val="23"/>
         </w:rPr>
         <w:t>Benchling</w:t>
       </w:r>
       <w:proofErr w:type="spellEnd"/>
       <w:r>
         <w:rPr>
-          <w:rStyle w:val="author-a-qz122zz88z3z71z4duz70zz73zz65zz86zwn3z75z"/>
-          <w:rFonts w:ascii="Open Sans" w:hAnsi="Open Sans" w:cs="Open Sans"/>
-          <w:color w:val="485365"/>
-          <w:sz w:val="23"/>
-          <w:szCs w:val="23"/>
-          <w:shd w:val="clear" w:color="auto" w:fill="FFF8E3"/>
-        </w:rPr>
-        <w:t xml:space="preserve"> (if you fancy using it!)</w:t>
-      </w:r>
-    </w:p>
-    <w:p>
-      <w:pPr>
-        <w:rPr>
-          <w:rFonts w:ascii="Open Sans" w:hAnsi="Open Sans" w:cs="Open Sans"/>
-          <w:color w:val="485365"/>
-          <w:sz w:val="23"/>
-          <w:szCs w:val="23"/>
-        </w:rPr>
-      </w:pPr>
-    </w:p>
-    <w:p>
-      <w:pPr>
-        <w:rPr>
-          <w:rFonts w:ascii="Open Sans" w:hAnsi="Open Sans" w:cs="Open Sans"/>
-          <w:color w:val="485365"/>
-          <w:sz w:val="23"/>
-          <w:szCs w:val="23"/>
-        </w:rPr>
-      </w:pPr>
-      <w:r>
-        <w:rPr>
-          <w:rStyle w:val="author-a-qz122zz88z3z71z4duz70zz73zz65zz86zwn3z75z"/>
-          <w:rFonts w:ascii="Open Sans" w:hAnsi="Open Sans" w:cs="Open Sans"/>
-          <w:color w:val="485365"/>
-          <w:sz w:val="23"/>
-          <w:szCs w:val="23"/>
-          <w:shd w:val="clear" w:color="auto" w:fill="FFF8E3"/>
-        </w:rPr>
-        <w:t>* provide some example data</w:t>
-      </w:r>
+          <w:rFonts w:ascii="Open Sans" w:hAnsi="Open Sans" w:cs="Open Sans"/>
+          <w:color w:val="485365"/>
+          <w:sz w:val="23"/>
+          <w:szCs w:val="23"/>
+        </w:rPr>
+        <w:t xml:space="preserve"> if you know how</w:t>
+      </w:r>
+    </w:p>
+    <w:p>
+      <w:pPr>
+        <w:pStyle w:val="ListParagraph"/>
+        <w:numPr>
+          <w:ilvl w:val="0"/>
+          <w:numId w:val="71"/>
+        </w:numPr>
+        <w:rPr>
+          <w:rFonts w:ascii="Open Sans" w:hAnsi="Open Sans" w:cs="Open Sans"/>
+          <w:color w:val="485365"/>
+          <w:sz w:val="23"/>
+          <w:szCs w:val="23"/>
+        </w:rPr>
+      </w:pPr>
+      <w:r>
+        <w:rPr>
+          <w:rFonts w:ascii="Open Sans" w:hAnsi="Open Sans" w:cs="Open Sans"/>
+          <w:color w:val="485365"/>
+          <w:sz w:val="23"/>
+          <w:szCs w:val="23"/>
+        </w:rPr>
+        <w:t>create the template (remember about usage hints and allowed options, formats)</w:t>
+      </w:r>
+    </w:p>
+    <w:p>
+      <w:pPr>
+        <w:pStyle w:val="ListParagraph"/>
+        <w:numPr>
+          <w:ilvl w:val="0"/>
+          <w:numId w:val="71"/>
+        </w:numPr>
+        <w:rPr>
+          <w:rFonts w:ascii="Open Sans" w:hAnsi="Open Sans" w:cs="Open Sans"/>
+          <w:color w:val="485365"/>
+          <w:sz w:val="23"/>
+          <w:szCs w:val="23"/>
+        </w:rPr>
+      </w:pPr>
+      <w:r>
+        <w:rPr>
+          <w:rFonts w:ascii="Open Sans" w:hAnsi="Open Sans" w:cs="Open Sans"/>
+          <w:color w:val="485365"/>
+          <w:sz w:val="23"/>
+          <w:szCs w:val="23"/>
+        </w:rPr>
+        <w:t>populate the template with some example entries</w:t>
+      </w:r>
+    </w:p>
+    <w:p>
+      <w:pPr>
+        <w:ind w:left="360"/>
+        <w:rPr>
+          <w:rFonts w:ascii="Open Sans" w:hAnsi="Open Sans" w:cs="Open Sans"/>
+          <w:color w:val="485365"/>
+          <w:sz w:val="23"/>
+          <w:szCs w:val="23"/>
+        </w:rPr>
+      </w:pPr>
+    </w:p>
+    <w:p>
+      <w:pPr>
+        <w:ind w:left="360"/>
+        <w:rPr>
+          <w:rFonts w:ascii="Open Sans" w:hAnsi="Open Sans" w:cs="Open Sans"/>
+          <w:color w:val="485365"/>
+          <w:sz w:val="23"/>
+          <w:szCs w:val="23"/>
+        </w:rPr>
+      </w:pPr>
     </w:p>
     <w:p>
       <w:pPr>
@@ -6236,27 +6260,6 @@
           <w:szCs w:val="23"/>
         </w:rPr>
       </w:pPr>
-    </w:p>
-    <w:p>
-      <w:pPr>
-        <w:rPr>
-          <w:rFonts w:ascii="Open Sans" w:hAnsi="Open Sans" w:cs="Open Sans"/>
-          <w:color w:val="485365"/>
-          <w:sz w:val="23"/>
-          <w:szCs w:val="23"/>
-        </w:rPr>
-      </w:pPr>
-      <w:hyperlink r:id="rId15" w:history="1">
-        <w:r>
-          <w:rPr>
-            <w:rStyle w:val="Hyperlink"/>
-            <w:rFonts w:ascii="Open Sans" w:hAnsi="Open Sans" w:cs="Open Sans"/>
-            <w:sz w:val="23"/>
-            <w:szCs w:val="23"/>
-          </w:rPr>
-          <w:t>https://uoe-my.sharepoint.com/:f:/g/personal/tzielins_ed_ac_uk/EknZgNnsY-tOjWKtewc1oGcBfg4cyb-R65lQvANqkR5nog?e=1If3ZL</w:t>
-        </w:r>
-      </w:hyperlink>
     </w:p>
     <w:p>
       <w:pPr>
@@ -7949,6 +7952,95 @@
     </w:lvl>
   </w:abstractNum>
   <w:abstractNum w:abstractNumId="6" w15:restartNumberingAfterBreak="0">
+    <w:nsid w:val="0F380FD4"/>
+    <w:multiLevelType w:val="hybridMultilevel"/>
+    <w:tmpl w:val="87C65E86"/>
+    <w:lvl w:ilvl="0" w:tplc="0809000F">
+      <w:start w:val="1"/>
+      <w:numFmt w:val="decimal"/>
+      <w:lvlText w:val="%1."/>
+      <w:lvlJc w:val="left"/>
+      <w:pPr>
+        <w:ind w:left="720" w:hanging="360"/>
+      </w:pPr>
+      <w:rPr>
+        <w:rFonts w:hint="default"/>
+      </w:rPr>
+    </w:lvl>
+    <w:lvl w:ilvl="1" w:tplc="08090019" w:tentative="1">
+      <w:start w:val="1"/>
+      <w:numFmt w:val="lowerLetter"/>
+      <w:lvlText w:val="%2."/>
+      <w:lvlJc w:val="left"/>
+      <w:pPr>
+        <w:ind w:left="1440" w:hanging="360"/>
+      </w:pPr>
+    </w:lvl>
+    <w:lvl w:ilvl="2" w:tplc="0809001B" w:tentative="1">
+      <w:start w:val="1"/>
+      <w:numFmt w:val="lowerRoman"/>
+      <w:lvlText w:val="%3."/>
+      <w:lvlJc w:val="right"/>
+      <w:pPr>
+        <w:ind w:left="2160" w:hanging="180"/>
+      </w:pPr>
+    </w:lvl>
+    <w:lvl w:ilvl="3" w:tplc="0809000F" w:tentative="1">
+      <w:start w:val="1"/>
+      <w:numFmt w:val="decimal"/>
+      <w:lvlText w:val="%4."/>
+      <w:lvlJc w:val="left"/>
+      <w:pPr>
+        <w:ind w:left="2880" w:hanging="360"/>
+      </w:pPr>
+    </w:lvl>
+    <w:lvl w:ilvl="4" w:tplc="08090019" w:tentative="1">
+      <w:start w:val="1"/>
+      <w:numFmt w:val="lowerLetter"/>
+      <w:lvlText w:val="%5."/>
+      <w:lvlJc w:val="left"/>
+      <w:pPr>
+        <w:ind w:left="3600" w:hanging="360"/>
+      </w:pPr>
+    </w:lvl>
+    <w:lvl w:ilvl="5" w:tplc="0809001B" w:tentative="1">
+      <w:start w:val="1"/>
+      <w:numFmt w:val="lowerRoman"/>
+      <w:lvlText w:val="%6."/>
+      <w:lvlJc w:val="right"/>
+      <w:pPr>
+        <w:ind w:left="4320" w:hanging="180"/>
+      </w:pPr>
+    </w:lvl>
+    <w:lvl w:ilvl="6" w:tplc="0809000F" w:tentative="1">
+      <w:start w:val="1"/>
+      <w:numFmt w:val="decimal"/>
+      <w:lvlText w:val="%7."/>
+      <w:lvlJc w:val="left"/>
+      <w:pPr>
+        <w:ind w:left="5040" w:hanging="360"/>
+      </w:pPr>
+    </w:lvl>
+    <w:lvl w:ilvl="7" w:tplc="08090019" w:tentative="1">
+      <w:start w:val="1"/>
+      <w:numFmt w:val="lowerLetter"/>
+      <w:lvlText w:val="%8."/>
+      <w:lvlJc w:val="left"/>
+      <w:pPr>
+        <w:ind w:left="5760" w:hanging="360"/>
+      </w:pPr>
+    </w:lvl>
+    <w:lvl w:ilvl="8" w:tplc="0809001B" w:tentative="1">
+      <w:start w:val="1"/>
+      <w:numFmt w:val="lowerRoman"/>
+      <w:lvlText w:val="%9."/>
+      <w:lvlJc w:val="right"/>
+      <w:pPr>
+        <w:ind w:left="6480" w:hanging="180"/>
+      </w:pPr>
+    </w:lvl>
+  </w:abstractNum>
+  <w:abstractNum w:abstractNumId="7" w15:restartNumberingAfterBreak="0">
     <w:nsid w:val="0FF25F21"/>
     <w:multiLevelType w:val="multilevel"/>
     <w:tmpl w:val="77B6F0EA"/>
@@ -8097,7 +8189,7 @@
       </w:rPr>
     </w:lvl>
   </w:abstractNum>
-  <w:abstractNum w:abstractNumId="7" w15:restartNumberingAfterBreak="0">
+  <w:abstractNum w:abstractNumId="8" w15:restartNumberingAfterBreak="0">
     <w:nsid w:val="10124216"/>
     <w:multiLevelType w:val="multilevel"/>
     <w:tmpl w:val="1644812E"/>
@@ -8246,7 +8338,7 @@
       </w:rPr>
     </w:lvl>
   </w:abstractNum>
-  <w:abstractNum w:abstractNumId="8" w15:restartNumberingAfterBreak="0">
+  <w:abstractNum w:abstractNumId="9" w15:restartNumberingAfterBreak="0">
     <w:nsid w:val="108C0F0D"/>
     <w:multiLevelType w:val="multilevel"/>
     <w:tmpl w:val="46FE13BA"/>
@@ -8395,7 +8487,7 @@
       </w:rPr>
     </w:lvl>
   </w:abstractNum>
-  <w:abstractNum w:abstractNumId="9" w15:restartNumberingAfterBreak="0">
+  <w:abstractNum w:abstractNumId="10" w15:restartNumberingAfterBreak="0">
     <w:nsid w:val="15E06FF0"/>
     <w:multiLevelType w:val="multilevel"/>
     <w:tmpl w:val="2062B68C"/>
@@ -8544,7 +8636,7 @@
       </w:rPr>
     </w:lvl>
   </w:abstractNum>
-  <w:abstractNum w:abstractNumId="10" w15:restartNumberingAfterBreak="0">
+  <w:abstractNum w:abstractNumId="11" w15:restartNumberingAfterBreak="0">
     <w:nsid w:val="1780467B"/>
     <w:multiLevelType w:val="multilevel"/>
     <w:tmpl w:val="60B6B7E4"/>
@@ -8693,7 +8785,7 @@
       </w:rPr>
     </w:lvl>
   </w:abstractNum>
-  <w:abstractNum w:abstractNumId="11" w15:restartNumberingAfterBreak="0">
+  <w:abstractNum w:abstractNumId="12" w15:restartNumberingAfterBreak="0">
     <w:nsid w:val="19DD5C48"/>
     <w:multiLevelType w:val="multilevel"/>
     <w:tmpl w:val="0A98E96C"/>
@@ -8842,7 +8934,7 @@
       </w:rPr>
     </w:lvl>
   </w:abstractNum>
-  <w:abstractNum w:abstractNumId="12" w15:restartNumberingAfterBreak="0">
+  <w:abstractNum w:abstractNumId="13" w15:restartNumberingAfterBreak="0">
     <w:nsid w:val="1A737357"/>
     <w:multiLevelType w:val="multilevel"/>
     <w:tmpl w:val="3CD652E6"/>
@@ -8991,7 +9083,7 @@
       </w:rPr>
     </w:lvl>
   </w:abstractNum>
-  <w:abstractNum w:abstractNumId="13" w15:restartNumberingAfterBreak="0">
+  <w:abstractNum w:abstractNumId="14" w15:restartNumberingAfterBreak="0">
     <w:nsid w:val="1AEB61B2"/>
     <w:multiLevelType w:val="multilevel"/>
     <w:tmpl w:val="57A83738"/>
@@ -9140,7 +9232,7 @@
       </w:rPr>
     </w:lvl>
   </w:abstractNum>
-  <w:abstractNum w:abstractNumId="14" w15:restartNumberingAfterBreak="0">
+  <w:abstractNum w:abstractNumId="15" w15:restartNumberingAfterBreak="0">
     <w:nsid w:val="1FC51146"/>
     <w:multiLevelType w:val="multilevel"/>
     <w:tmpl w:val="BB24DE3C"/>
@@ -9289,7 +9381,7 @@
       </w:rPr>
     </w:lvl>
   </w:abstractNum>
-  <w:abstractNum w:abstractNumId="15" w15:restartNumberingAfterBreak="0">
+  <w:abstractNum w:abstractNumId="16" w15:restartNumberingAfterBreak="0">
     <w:nsid w:val="220A0F0F"/>
     <w:multiLevelType w:val="multilevel"/>
     <w:tmpl w:val="A7FA936A"/>
@@ -9438,7 +9530,7 @@
       </w:rPr>
     </w:lvl>
   </w:abstractNum>
-  <w:abstractNum w:abstractNumId="16" w15:restartNumberingAfterBreak="0">
+  <w:abstractNum w:abstractNumId="17" w15:restartNumberingAfterBreak="0">
     <w:nsid w:val="225E237D"/>
     <w:multiLevelType w:val="multilevel"/>
     <w:tmpl w:val="60867BF6"/>
@@ -9551,7 +9643,7 @@
       </w:pPr>
     </w:lvl>
   </w:abstractNum>
-  <w:abstractNum w:abstractNumId="17" w15:restartNumberingAfterBreak="0">
+  <w:abstractNum w:abstractNumId="18" w15:restartNumberingAfterBreak="0">
     <w:nsid w:val="25754616"/>
     <w:multiLevelType w:val="multilevel"/>
     <w:tmpl w:val="DF8EC6D4"/>
@@ -9700,7 +9792,7 @@
       </w:rPr>
     </w:lvl>
   </w:abstractNum>
-  <w:abstractNum w:abstractNumId="18" w15:restartNumberingAfterBreak="0">
+  <w:abstractNum w:abstractNumId="19" w15:restartNumberingAfterBreak="0">
     <w:nsid w:val="263462DD"/>
     <w:multiLevelType w:val="multilevel"/>
     <w:tmpl w:val="E410F268"/>
@@ -9849,7 +9941,7 @@
       </w:rPr>
     </w:lvl>
   </w:abstractNum>
-  <w:abstractNum w:abstractNumId="19" w15:restartNumberingAfterBreak="0">
+  <w:abstractNum w:abstractNumId="20" w15:restartNumberingAfterBreak="0">
     <w:nsid w:val="26471E5E"/>
     <w:multiLevelType w:val="multilevel"/>
     <w:tmpl w:val="666469B8"/>
@@ -9998,7 +10090,7 @@
       </w:rPr>
     </w:lvl>
   </w:abstractNum>
-  <w:abstractNum w:abstractNumId="20" w15:restartNumberingAfterBreak="0">
+  <w:abstractNum w:abstractNumId="21" w15:restartNumberingAfterBreak="0">
     <w:nsid w:val="271E5BD1"/>
     <w:multiLevelType w:val="multilevel"/>
     <w:tmpl w:val="634CC80E"/>
@@ -10147,7 +10239,7 @@
       </w:rPr>
     </w:lvl>
   </w:abstractNum>
-  <w:abstractNum w:abstractNumId="21" w15:restartNumberingAfterBreak="0">
+  <w:abstractNum w:abstractNumId="22" w15:restartNumberingAfterBreak="0">
     <w:nsid w:val="2A2A3737"/>
     <w:multiLevelType w:val="multilevel"/>
     <w:tmpl w:val="F632820A"/>
@@ -10296,7 +10388,7 @@
       </w:rPr>
     </w:lvl>
   </w:abstractNum>
-  <w:abstractNum w:abstractNumId="22" w15:restartNumberingAfterBreak="0">
+  <w:abstractNum w:abstractNumId="23" w15:restartNumberingAfterBreak="0">
     <w:nsid w:val="2B3433AD"/>
     <w:multiLevelType w:val="multilevel"/>
     <w:tmpl w:val="6AC6B65C"/>
@@ -10445,7 +10537,7 @@
       </w:rPr>
     </w:lvl>
   </w:abstractNum>
-  <w:abstractNum w:abstractNumId="23" w15:restartNumberingAfterBreak="0">
+  <w:abstractNum w:abstractNumId="24" w15:restartNumberingAfterBreak="0">
     <w:nsid w:val="2BAE5CB3"/>
     <w:multiLevelType w:val="multilevel"/>
     <w:tmpl w:val="F5C409A4"/>
@@ -10594,7 +10686,7 @@
       </w:rPr>
     </w:lvl>
   </w:abstractNum>
-  <w:abstractNum w:abstractNumId="24" w15:restartNumberingAfterBreak="0">
+  <w:abstractNum w:abstractNumId="25" w15:restartNumberingAfterBreak="0">
     <w:nsid w:val="2C9B695C"/>
     <w:multiLevelType w:val="multilevel"/>
     <w:tmpl w:val="5E321616"/>
@@ -10743,7 +10835,7 @@
       </w:rPr>
     </w:lvl>
   </w:abstractNum>
-  <w:abstractNum w:abstractNumId="25" w15:restartNumberingAfterBreak="0">
+  <w:abstractNum w:abstractNumId="26" w15:restartNumberingAfterBreak="0">
     <w:nsid w:val="2ECB5B96"/>
     <w:multiLevelType w:val="multilevel"/>
     <w:tmpl w:val="915C07F6"/>
@@ -10892,7 +10984,7 @@
       </w:rPr>
     </w:lvl>
   </w:abstractNum>
-  <w:abstractNum w:abstractNumId="26" w15:restartNumberingAfterBreak="0">
+  <w:abstractNum w:abstractNumId="27" w15:restartNumberingAfterBreak="0">
     <w:nsid w:val="30CB246F"/>
     <w:multiLevelType w:val="multilevel"/>
     <w:tmpl w:val="CE202148"/>
@@ -11005,7 +11097,7 @@
       </w:pPr>
     </w:lvl>
   </w:abstractNum>
-  <w:abstractNum w:abstractNumId="27" w15:restartNumberingAfterBreak="0">
+  <w:abstractNum w:abstractNumId="28" w15:restartNumberingAfterBreak="0">
     <w:nsid w:val="31F71F3A"/>
     <w:multiLevelType w:val="multilevel"/>
     <w:tmpl w:val="597077AC"/>
@@ -11154,7 +11246,7 @@
       </w:rPr>
     </w:lvl>
   </w:abstractNum>
-  <w:abstractNum w:abstractNumId="28" w15:restartNumberingAfterBreak="0">
+  <w:abstractNum w:abstractNumId="29" w15:restartNumberingAfterBreak="0">
     <w:nsid w:val="34D060AE"/>
     <w:multiLevelType w:val="multilevel"/>
     <w:tmpl w:val="652CB6E2"/>
@@ -11303,7 +11395,7 @@
       </w:rPr>
     </w:lvl>
   </w:abstractNum>
-  <w:abstractNum w:abstractNumId="29" w15:restartNumberingAfterBreak="0">
+  <w:abstractNum w:abstractNumId="30" w15:restartNumberingAfterBreak="0">
     <w:nsid w:val="35511702"/>
     <w:multiLevelType w:val="multilevel"/>
     <w:tmpl w:val="980ED7CC"/>
@@ -11452,7 +11544,7 @@
       </w:rPr>
     </w:lvl>
   </w:abstractNum>
-  <w:abstractNum w:abstractNumId="30" w15:restartNumberingAfterBreak="0">
+  <w:abstractNum w:abstractNumId="31" w15:restartNumberingAfterBreak="0">
     <w:nsid w:val="365E7055"/>
     <w:multiLevelType w:val="multilevel"/>
     <w:tmpl w:val="88D03CB6"/>
@@ -11601,7 +11693,7 @@
       </w:rPr>
     </w:lvl>
   </w:abstractNum>
-  <w:abstractNum w:abstractNumId="31" w15:restartNumberingAfterBreak="0">
+  <w:abstractNum w:abstractNumId="32" w15:restartNumberingAfterBreak="0">
     <w:nsid w:val="3731091C"/>
     <w:multiLevelType w:val="multilevel"/>
     <w:tmpl w:val="53D68F8E"/>
@@ -11750,7 +11842,7 @@
       </w:rPr>
     </w:lvl>
   </w:abstractNum>
-  <w:abstractNum w:abstractNumId="32" w15:restartNumberingAfterBreak="0">
+  <w:abstractNum w:abstractNumId="33" w15:restartNumberingAfterBreak="0">
     <w:nsid w:val="384622CB"/>
     <w:multiLevelType w:val="multilevel"/>
     <w:tmpl w:val="147C266E"/>
@@ -11899,7 +11991,7 @@
       </w:rPr>
     </w:lvl>
   </w:abstractNum>
-  <w:abstractNum w:abstractNumId="33" w15:restartNumberingAfterBreak="0">
+  <w:abstractNum w:abstractNumId="34" w15:restartNumberingAfterBreak="0">
     <w:nsid w:val="3F4277B3"/>
     <w:multiLevelType w:val="multilevel"/>
     <w:tmpl w:val="CE10D212"/>
@@ -12048,7 +12140,7 @@
       </w:rPr>
     </w:lvl>
   </w:abstractNum>
-  <w:abstractNum w:abstractNumId="34" w15:restartNumberingAfterBreak="0">
+  <w:abstractNum w:abstractNumId="35" w15:restartNumberingAfterBreak="0">
     <w:nsid w:val="3F475AFE"/>
     <w:multiLevelType w:val="multilevel"/>
     <w:tmpl w:val="35848EA2"/>
@@ -12197,7 +12289,7 @@
       </w:rPr>
     </w:lvl>
   </w:abstractNum>
-  <w:abstractNum w:abstractNumId="35" w15:restartNumberingAfterBreak="0">
+  <w:abstractNum w:abstractNumId="36" w15:restartNumberingAfterBreak="0">
     <w:nsid w:val="3F683010"/>
     <w:multiLevelType w:val="multilevel"/>
     <w:tmpl w:val="250C9FF8"/>
@@ -12346,7 +12438,7 @@
       </w:rPr>
     </w:lvl>
   </w:abstractNum>
-  <w:abstractNum w:abstractNumId="36" w15:restartNumberingAfterBreak="0">
+  <w:abstractNum w:abstractNumId="37" w15:restartNumberingAfterBreak="0">
     <w:nsid w:val="4109258C"/>
     <w:multiLevelType w:val="multilevel"/>
     <w:tmpl w:val="27EA8AD0"/>
@@ -12495,7 +12587,7 @@
       </w:rPr>
     </w:lvl>
   </w:abstractNum>
-  <w:abstractNum w:abstractNumId="37" w15:restartNumberingAfterBreak="0">
+  <w:abstractNum w:abstractNumId="38" w15:restartNumberingAfterBreak="0">
     <w:nsid w:val="41B50C87"/>
     <w:multiLevelType w:val="multilevel"/>
     <w:tmpl w:val="82F6B02E"/>
@@ -12644,7 +12736,7 @@
       </w:rPr>
     </w:lvl>
   </w:abstractNum>
-  <w:abstractNum w:abstractNumId="38" w15:restartNumberingAfterBreak="0">
+  <w:abstractNum w:abstractNumId="39" w15:restartNumberingAfterBreak="0">
     <w:nsid w:val="42D93E00"/>
     <w:multiLevelType w:val="multilevel"/>
     <w:tmpl w:val="A7B45908"/>
@@ -12793,7 +12885,7 @@
       </w:rPr>
     </w:lvl>
   </w:abstractNum>
-  <w:abstractNum w:abstractNumId="39" w15:restartNumberingAfterBreak="0">
+  <w:abstractNum w:abstractNumId="40" w15:restartNumberingAfterBreak="0">
     <w:nsid w:val="48C021A8"/>
     <w:multiLevelType w:val="multilevel"/>
     <w:tmpl w:val="D1F09FC6"/>
@@ -12906,7 +12998,7 @@
       </w:pPr>
     </w:lvl>
   </w:abstractNum>
-  <w:abstractNum w:abstractNumId="40" w15:restartNumberingAfterBreak="0">
+  <w:abstractNum w:abstractNumId="41" w15:restartNumberingAfterBreak="0">
     <w:nsid w:val="4A9A43A3"/>
     <w:multiLevelType w:val="multilevel"/>
     <w:tmpl w:val="3078C7C6"/>
@@ -13055,7 +13147,7 @@
       </w:rPr>
     </w:lvl>
   </w:abstractNum>
-  <w:abstractNum w:abstractNumId="41" w15:restartNumberingAfterBreak="0">
+  <w:abstractNum w:abstractNumId="42" w15:restartNumberingAfterBreak="0">
     <w:nsid w:val="4B2D34F3"/>
     <w:multiLevelType w:val="multilevel"/>
     <w:tmpl w:val="2DEE8706"/>
@@ -13204,7 +13296,7 @@
       </w:rPr>
     </w:lvl>
   </w:abstractNum>
-  <w:abstractNum w:abstractNumId="42" w15:restartNumberingAfterBreak="0">
+  <w:abstractNum w:abstractNumId="43" w15:restartNumberingAfterBreak="0">
     <w:nsid w:val="4CD005B8"/>
     <w:multiLevelType w:val="multilevel"/>
     <w:tmpl w:val="205A9158"/>
@@ -13353,7 +13445,7 @@
       </w:rPr>
     </w:lvl>
   </w:abstractNum>
-  <w:abstractNum w:abstractNumId="43" w15:restartNumberingAfterBreak="0">
+  <w:abstractNum w:abstractNumId="44" w15:restartNumberingAfterBreak="0">
     <w:nsid w:val="4FA83621"/>
     <w:multiLevelType w:val="multilevel"/>
     <w:tmpl w:val="B8B8F724"/>
@@ -13466,7 +13558,7 @@
       </w:pPr>
     </w:lvl>
   </w:abstractNum>
-  <w:abstractNum w:abstractNumId="44" w15:restartNumberingAfterBreak="0">
+  <w:abstractNum w:abstractNumId="45" w15:restartNumberingAfterBreak="0">
     <w:nsid w:val="5165532D"/>
     <w:multiLevelType w:val="multilevel"/>
     <w:tmpl w:val="6F2E926A"/>
@@ -13615,7 +13707,7 @@
       </w:rPr>
     </w:lvl>
   </w:abstractNum>
-  <w:abstractNum w:abstractNumId="45" w15:restartNumberingAfterBreak="0">
+  <w:abstractNum w:abstractNumId="46" w15:restartNumberingAfterBreak="0">
     <w:nsid w:val="53A34FC3"/>
     <w:multiLevelType w:val="multilevel"/>
     <w:tmpl w:val="6F3A5FD0"/>
@@ -13764,7 +13856,7 @@
       </w:rPr>
     </w:lvl>
   </w:abstractNum>
-  <w:abstractNum w:abstractNumId="46" w15:restartNumberingAfterBreak="0">
+  <w:abstractNum w:abstractNumId="47" w15:restartNumberingAfterBreak="0">
     <w:nsid w:val="579F328A"/>
     <w:multiLevelType w:val="multilevel"/>
     <w:tmpl w:val="4E5EF280"/>
@@ -13913,7 +14005,7 @@
       </w:rPr>
     </w:lvl>
   </w:abstractNum>
-  <w:abstractNum w:abstractNumId="47" w15:restartNumberingAfterBreak="0">
+  <w:abstractNum w:abstractNumId="48" w15:restartNumberingAfterBreak="0">
     <w:nsid w:val="582C4EBA"/>
     <w:multiLevelType w:val="multilevel"/>
     <w:tmpl w:val="E206BB7A"/>
@@ -14026,7 +14118,7 @@
       </w:pPr>
     </w:lvl>
   </w:abstractNum>
-  <w:abstractNum w:abstractNumId="48" w15:restartNumberingAfterBreak="0">
+  <w:abstractNum w:abstractNumId="49" w15:restartNumberingAfterBreak="0">
     <w:nsid w:val="5B5936B9"/>
     <w:multiLevelType w:val="multilevel"/>
     <w:tmpl w:val="5204CF8A"/>
@@ -14175,7 +14267,7 @@
       </w:rPr>
     </w:lvl>
   </w:abstractNum>
-  <w:abstractNum w:abstractNumId="49" w15:restartNumberingAfterBreak="0">
+  <w:abstractNum w:abstractNumId="50" w15:restartNumberingAfterBreak="0">
     <w:nsid w:val="5C587391"/>
     <w:multiLevelType w:val="multilevel"/>
     <w:tmpl w:val="9B34C206"/>
@@ -14324,7 +14416,7 @@
       </w:rPr>
     </w:lvl>
   </w:abstractNum>
-  <w:abstractNum w:abstractNumId="50" w15:restartNumberingAfterBreak="0">
+  <w:abstractNum w:abstractNumId="51" w15:restartNumberingAfterBreak="0">
     <w:nsid w:val="5E9250DC"/>
     <w:multiLevelType w:val="multilevel"/>
     <w:tmpl w:val="9EF83AAA"/>
@@ -14473,7 +14565,7 @@
       </w:rPr>
     </w:lvl>
   </w:abstractNum>
-  <w:abstractNum w:abstractNumId="51" w15:restartNumberingAfterBreak="0">
+  <w:abstractNum w:abstractNumId="52" w15:restartNumberingAfterBreak="0">
     <w:nsid w:val="5F51609D"/>
     <w:multiLevelType w:val="multilevel"/>
     <w:tmpl w:val="7CB24E1E"/>
@@ -14622,7 +14714,7 @@
       </w:rPr>
     </w:lvl>
   </w:abstractNum>
-  <w:abstractNum w:abstractNumId="52" w15:restartNumberingAfterBreak="0">
+  <w:abstractNum w:abstractNumId="53" w15:restartNumberingAfterBreak="0">
     <w:nsid w:val="6087705A"/>
     <w:multiLevelType w:val="multilevel"/>
     <w:tmpl w:val="E500CC5E"/>
@@ -14771,7 +14863,7 @@
       </w:rPr>
     </w:lvl>
   </w:abstractNum>
-  <w:abstractNum w:abstractNumId="53" w15:restartNumberingAfterBreak="0">
+  <w:abstractNum w:abstractNumId="54" w15:restartNumberingAfterBreak="0">
     <w:nsid w:val="659541E9"/>
     <w:multiLevelType w:val="multilevel"/>
     <w:tmpl w:val="B5307F18"/>
@@ -14920,7 +15012,7 @@
       </w:rPr>
     </w:lvl>
   </w:abstractNum>
-  <w:abstractNum w:abstractNumId="54" w15:restartNumberingAfterBreak="0">
+  <w:abstractNum w:abstractNumId="55" w15:restartNumberingAfterBreak="0">
     <w:nsid w:val="66DC5878"/>
     <w:multiLevelType w:val="multilevel"/>
     <w:tmpl w:val="9BE89044"/>
@@ -15033,7 +15125,7 @@
       </w:pPr>
     </w:lvl>
   </w:abstractNum>
-  <w:abstractNum w:abstractNumId="55" w15:restartNumberingAfterBreak="0">
+  <w:abstractNum w:abstractNumId="56" w15:restartNumberingAfterBreak="0">
     <w:nsid w:val="692C1B95"/>
     <w:multiLevelType w:val="multilevel"/>
     <w:tmpl w:val="D42A003A"/>
@@ -15182,7 +15274,7 @@
       </w:rPr>
     </w:lvl>
   </w:abstractNum>
-  <w:abstractNum w:abstractNumId="56" w15:restartNumberingAfterBreak="0">
+  <w:abstractNum w:abstractNumId="57" w15:restartNumberingAfterBreak="0">
     <w:nsid w:val="6A0E5B59"/>
     <w:multiLevelType w:val="multilevel"/>
     <w:tmpl w:val="640E06C2"/>
@@ -15331,7 +15423,7 @@
       </w:rPr>
     </w:lvl>
   </w:abstractNum>
-  <w:abstractNum w:abstractNumId="57" w15:restartNumberingAfterBreak="0">
+  <w:abstractNum w:abstractNumId="58" w15:restartNumberingAfterBreak="0">
     <w:nsid w:val="6A325F4F"/>
     <w:multiLevelType w:val="multilevel"/>
     <w:tmpl w:val="2884D44A"/>
@@ -15480,7 +15572,7 @@
       </w:rPr>
     </w:lvl>
   </w:abstractNum>
-  <w:abstractNum w:abstractNumId="58" w15:restartNumberingAfterBreak="0">
+  <w:abstractNum w:abstractNumId="59" w15:restartNumberingAfterBreak="0">
     <w:nsid w:val="6CCC13DA"/>
     <w:multiLevelType w:val="multilevel"/>
     <w:tmpl w:val="721E830A"/>
@@ -15629,7 +15721,7 @@
       </w:rPr>
     </w:lvl>
   </w:abstractNum>
-  <w:abstractNum w:abstractNumId="59" w15:restartNumberingAfterBreak="0">
+  <w:abstractNum w:abstractNumId="60" w15:restartNumberingAfterBreak="0">
     <w:nsid w:val="6D077ED0"/>
     <w:multiLevelType w:val="multilevel"/>
     <w:tmpl w:val="9C4443B0"/>
@@ -15778,7 +15870,7 @@
       </w:rPr>
     </w:lvl>
   </w:abstractNum>
-  <w:abstractNum w:abstractNumId="60" w15:restartNumberingAfterBreak="0">
+  <w:abstractNum w:abstractNumId="61" w15:restartNumberingAfterBreak="0">
     <w:nsid w:val="70E839CF"/>
     <w:multiLevelType w:val="multilevel"/>
     <w:tmpl w:val="ED2C6E86"/>
@@ -15927,7 +16019,7 @@
       </w:rPr>
     </w:lvl>
   </w:abstractNum>
-  <w:abstractNum w:abstractNumId="61" w15:restartNumberingAfterBreak="0">
+  <w:abstractNum w:abstractNumId="62" w15:restartNumberingAfterBreak="0">
     <w:nsid w:val="719C3826"/>
     <w:multiLevelType w:val="multilevel"/>
     <w:tmpl w:val="7020F036"/>
@@ -16040,7 +16132,7 @@
       </w:pPr>
     </w:lvl>
   </w:abstractNum>
-  <w:abstractNum w:abstractNumId="62" w15:restartNumberingAfterBreak="0">
+  <w:abstractNum w:abstractNumId="63" w15:restartNumberingAfterBreak="0">
     <w:nsid w:val="71EF1F56"/>
     <w:multiLevelType w:val="multilevel"/>
     <w:tmpl w:val="BBAE7600"/>
@@ -16189,7 +16281,7 @@
       </w:rPr>
     </w:lvl>
   </w:abstractNum>
-  <w:abstractNum w:abstractNumId="63" w15:restartNumberingAfterBreak="0">
+  <w:abstractNum w:abstractNumId="64" w15:restartNumberingAfterBreak="0">
     <w:nsid w:val="74A8205B"/>
     <w:multiLevelType w:val="multilevel"/>
     <w:tmpl w:val="FA4021A4"/>
@@ -16338,7 +16430,7 @@
       </w:rPr>
     </w:lvl>
   </w:abstractNum>
-  <w:abstractNum w:abstractNumId="64" w15:restartNumberingAfterBreak="0">
+  <w:abstractNum w:abstractNumId="65" w15:restartNumberingAfterBreak="0">
     <w:nsid w:val="762C503A"/>
     <w:multiLevelType w:val="multilevel"/>
     <w:tmpl w:val="26B8E984"/>
@@ -16487,7 +16579,7 @@
       </w:rPr>
     </w:lvl>
   </w:abstractNum>
-  <w:abstractNum w:abstractNumId="65" w15:restartNumberingAfterBreak="0">
+  <w:abstractNum w:abstractNumId="66" w15:restartNumberingAfterBreak="0">
     <w:nsid w:val="7798657F"/>
     <w:multiLevelType w:val="multilevel"/>
     <w:tmpl w:val="F160A7CA"/>
@@ -16600,7 +16692,7 @@
       </w:pPr>
     </w:lvl>
   </w:abstractNum>
-  <w:abstractNum w:abstractNumId="66" w15:restartNumberingAfterBreak="0">
+  <w:abstractNum w:abstractNumId="67" w15:restartNumberingAfterBreak="0">
     <w:nsid w:val="796E35F9"/>
     <w:multiLevelType w:val="multilevel"/>
     <w:tmpl w:val="882A1C0E"/>
@@ -16749,7 +16841,7 @@
       </w:rPr>
     </w:lvl>
   </w:abstractNum>
-  <w:abstractNum w:abstractNumId="67" w15:restartNumberingAfterBreak="0">
+  <w:abstractNum w:abstractNumId="68" w15:restartNumberingAfterBreak="0">
     <w:nsid w:val="7A7B1012"/>
     <w:multiLevelType w:val="multilevel"/>
     <w:tmpl w:val="675CC462"/>
@@ -16898,7 +16990,7 @@
       </w:rPr>
     </w:lvl>
   </w:abstractNum>
-  <w:abstractNum w:abstractNumId="68" w15:restartNumberingAfterBreak="0">
+  <w:abstractNum w:abstractNumId="69" w15:restartNumberingAfterBreak="0">
     <w:nsid w:val="7A7F1ACE"/>
     <w:multiLevelType w:val="multilevel"/>
     <w:tmpl w:val="FBA8F95C"/>
@@ -17047,7 +17139,7 @@
       </w:rPr>
     </w:lvl>
   </w:abstractNum>
-  <w:abstractNum w:abstractNumId="69" w15:restartNumberingAfterBreak="0">
+  <w:abstractNum w:abstractNumId="70" w15:restartNumberingAfterBreak="0">
     <w:nsid w:val="7F8E42FA"/>
     <w:multiLevelType w:val="multilevel"/>
     <w:tmpl w:val="50622852"/>
@@ -17197,37 +17289,37 @@
     </w:lvl>
   </w:abstractNum>
   <w:num w:numId="1">
-    <w:abstractNumId w:val="26"/>
+    <w:abstractNumId w:val="27"/>
   </w:num>
   <w:num w:numId="2">
-    <w:abstractNumId w:val="33"/>
+    <w:abstractNumId w:val="34"/>
   </w:num>
   <w:num w:numId="3">
-    <w:abstractNumId w:val="27"/>
+    <w:abstractNumId w:val="28"/>
   </w:num>
   <w:num w:numId="4">
-    <w:abstractNumId w:val="48"/>
+    <w:abstractNumId w:val="49"/>
   </w:num>
   <w:num w:numId="5">
-    <w:abstractNumId w:val="52"/>
+    <w:abstractNumId w:val="53"/>
   </w:num>
   <w:num w:numId="6">
-    <w:abstractNumId w:val="59"/>
+    <w:abstractNumId w:val="60"/>
   </w:num>
   <w:num w:numId="7">
-    <w:abstractNumId w:val="20"/>
+    <w:abstractNumId w:val="21"/>
   </w:num>
   <w:num w:numId="8">
-    <w:abstractNumId w:val="66"/>
+    <w:abstractNumId w:val="67"/>
   </w:num>
   <w:num w:numId="9">
-    <w:abstractNumId w:val="35"/>
+    <w:abstractNumId w:val="36"/>
   </w:num>
   <w:num w:numId="10">
-    <w:abstractNumId w:val="36"/>
+    <w:abstractNumId w:val="37"/>
   </w:num>
   <w:num w:numId="11">
-    <w:abstractNumId w:val="18"/>
+    <w:abstractNumId w:val="19"/>
   </w:num>
   <w:num w:numId="12">
     <w:abstractNumId w:val="1"/>
@@ -17236,175 +17328,178 @@
     <w:abstractNumId w:val="5"/>
   </w:num>
   <w:num w:numId="14">
-    <w:abstractNumId w:val="24"/>
+    <w:abstractNumId w:val="25"/>
   </w:num>
   <w:num w:numId="15">
-    <w:abstractNumId w:val="58"/>
+    <w:abstractNumId w:val="59"/>
   </w:num>
   <w:num w:numId="16">
-    <w:abstractNumId w:val="69"/>
+    <w:abstractNumId w:val="70"/>
   </w:num>
   <w:num w:numId="17">
-    <w:abstractNumId w:val="62"/>
+    <w:abstractNumId w:val="63"/>
   </w:num>
   <w:num w:numId="18">
-    <w:abstractNumId w:val="6"/>
+    <w:abstractNumId w:val="7"/>
   </w:num>
   <w:num w:numId="19">
     <w:abstractNumId w:val="3"/>
   </w:num>
   <w:num w:numId="20">
-    <w:abstractNumId w:val="22"/>
+    <w:abstractNumId w:val="23"/>
   </w:num>
   <w:num w:numId="21">
-    <w:abstractNumId w:val="28"/>
+    <w:abstractNumId w:val="29"/>
   </w:num>
   <w:num w:numId="22">
-    <w:abstractNumId w:val="30"/>
+    <w:abstractNumId w:val="31"/>
   </w:num>
   <w:num w:numId="23">
-    <w:abstractNumId w:val="13"/>
+    <w:abstractNumId w:val="14"/>
   </w:num>
   <w:num w:numId="24">
-    <w:abstractNumId w:val="37"/>
+    <w:abstractNumId w:val="38"/>
   </w:num>
   <w:num w:numId="25">
-    <w:abstractNumId w:val="32"/>
+    <w:abstractNumId w:val="33"/>
   </w:num>
   <w:num w:numId="26">
-    <w:abstractNumId w:val="7"/>
+    <w:abstractNumId w:val="8"/>
   </w:num>
   <w:num w:numId="27">
-    <w:abstractNumId w:val="23"/>
+    <w:abstractNumId w:val="24"/>
   </w:num>
   <w:num w:numId="28">
-    <w:abstractNumId w:val="60"/>
+    <w:abstractNumId w:val="61"/>
   </w:num>
   <w:num w:numId="29">
-    <w:abstractNumId w:val="55"/>
+    <w:abstractNumId w:val="56"/>
   </w:num>
   <w:num w:numId="30">
-    <w:abstractNumId w:val="67"/>
+    <w:abstractNumId w:val="68"/>
   </w:num>
   <w:num w:numId="31">
-    <w:abstractNumId w:val="31"/>
+    <w:abstractNumId w:val="32"/>
   </w:num>
   <w:num w:numId="32">
     <w:abstractNumId w:val="0"/>
   </w:num>
   <w:num w:numId="33">
-    <w:abstractNumId w:val="51"/>
+    <w:abstractNumId w:val="52"/>
   </w:num>
   <w:num w:numId="34">
+    <w:abstractNumId w:val="43"/>
+  </w:num>
+  <w:num w:numId="35">
+    <w:abstractNumId w:val="46"/>
+  </w:num>
+  <w:num w:numId="36">
+    <w:abstractNumId w:val="69"/>
+  </w:num>
+  <w:num w:numId="37">
+    <w:abstractNumId w:val="54"/>
+  </w:num>
+  <w:num w:numId="38">
+    <w:abstractNumId w:val="41"/>
+  </w:num>
+  <w:num w:numId="39">
+    <w:abstractNumId w:val="15"/>
+  </w:num>
+  <w:num w:numId="40">
+    <w:abstractNumId w:val="20"/>
+  </w:num>
+  <w:num w:numId="41">
+    <w:abstractNumId w:val="45"/>
+  </w:num>
+  <w:num w:numId="42">
+    <w:abstractNumId w:val="18"/>
+  </w:num>
+  <w:num w:numId="43">
+    <w:abstractNumId w:val="58"/>
+  </w:num>
+  <w:num w:numId="44">
+    <w:abstractNumId w:val="65"/>
+  </w:num>
+  <w:num w:numId="45">
+    <w:abstractNumId w:val="35"/>
+  </w:num>
+  <w:num w:numId="46">
+    <w:abstractNumId w:val="48"/>
+  </w:num>
+  <w:num w:numId="47">
+    <w:abstractNumId w:val="12"/>
+  </w:num>
+  <w:num w:numId="48">
+    <w:abstractNumId w:val="57"/>
+  </w:num>
+  <w:num w:numId="49">
+    <w:abstractNumId w:val="47"/>
+  </w:num>
+  <w:num w:numId="50">
+    <w:abstractNumId w:val="30"/>
+  </w:num>
+  <w:num w:numId="51">
+    <w:abstractNumId w:val="62"/>
+  </w:num>
+  <w:num w:numId="52">
+    <w:abstractNumId w:val="26"/>
+  </w:num>
+  <w:num w:numId="53">
     <w:abstractNumId w:val="42"/>
   </w:num>
-  <w:num w:numId="35">
-    <w:abstractNumId w:val="45"/>
-  </w:num>
-  <w:num w:numId="36">
-    <w:abstractNumId w:val="68"/>
-  </w:num>
-  <w:num w:numId="37">
-    <w:abstractNumId w:val="53"/>
-  </w:num>
-  <w:num w:numId="38">
-    <w:abstractNumId w:val="40"/>
-  </w:num>
-  <w:num w:numId="39">
-    <w:abstractNumId w:val="14"/>
-  </w:num>
-  <w:num w:numId="40">
-    <w:abstractNumId w:val="19"/>
-  </w:num>
-  <w:num w:numId="41">
-    <w:abstractNumId w:val="44"/>
-  </w:num>
-  <w:num w:numId="42">
-    <w:abstractNumId w:val="17"/>
-  </w:num>
-  <w:num w:numId="43">
-    <w:abstractNumId w:val="57"/>
-  </w:num>
-  <w:num w:numId="44">
-    <w:abstractNumId w:val="64"/>
-  </w:num>
-  <w:num w:numId="45">
-    <w:abstractNumId w:val="34"/>
-  </w:num>
-  <w:num w:numId="46">
-    <w:abstractNumId w:val="47"/>
-  </w:num>
-  <w:num w:numId="47">
-    <w:abstractNumId w:val="11"/>
-  </w:num>
-  <w:num w:numId="48">
-    <w:abstractNumId w:val="56"/>
-  </w:num>
-  <w:num w:numId="49">
-    <w:abstractNumId w:val="46"/>
-  </w:num>
-  <w:num w:numId="50">
-    <w:abstractNumId w:val="29"/>
-  </w:num>
-  <w:num w:numId="51">
-    <w:abstractNumId w:val="61"/>
-  </w:num>
-  <w:num w:numId="52">
-    <w:abstractNumId w:val="25"/>
-  </w:num>
-  <w:num w:numId="53">
-    <w:abstractNumId w:val="41"/>
-  </w:num>
   <w:num w:numId="54">
-    <w:abstractNumId w:val="21"/>
+    <w:abstractNumId w:val="22"/>
   </w:num>
   <w:num w:numId="55">
-    <w:abstractNumId w:val="54"/>
+    <w:abstractNumId w:val="55"/>
   </w:num>
   <w:num w:numId="56">
     <w:abstractNumId w:val="4"/>
   </w:num>
   <w:num w:numId="57">
-    <w:abstractNumId w:val="63"/>
+    <w:abstractNumId w:val="64"/>
   </w:num>
   <w:num w:numId="58">
-    <w:abstractNumId w:val="9"/>
+    <w:abstractNumId w:val="10"/>
   </w:num>
   <w:num w:numId="59">
-    <w:abstractNumId w:val="50"/>
+    <w:abstractNumId w:val="51"/>
   </w:num>
   <w:num w:numId="60">
-    <w:abstractNumId w:val="12"/>
+    <w:abstractNumId w:val="13"/>
   </w:num>
   <w:num w:numId="61">
-    <w:abstractNumId w:val="39"/>
+    <w:abstractNumId w:val="40"/>
   </w:num>
   <w:num w:numId="62">
-    <w:abstractNumId w:val="43"/>
+    <w:abstractNumId w:val="44"/>
   </w:num>
   <w:num w:numId="63">
     <w:abstractNumId w:val="2"/>
   </w:num>
   <w:num w:numId="64">
-    <w:abstractNumId w:val="49"/>
+    <w:abstractNumId w:val="50"/>
   </w:num>
   <w:num w:numId="65">
-    <w:abstractNumId w:val="15"/>
+    <w:abstractNumId w:val="16"/>
   </w:num>
   <w:num w:numId="66">
-    <w:abstractNumId w:val="65"/>
+    <w:abstractNumId w:val="66"/>
   </w:num>
   <w:num w:numId="67">
-    <w:abstractNumId w:val="16"/>
+    <w:abstractNumId w:val="17"/>
   </w:num>
   <w:num w:numId="68">
-    <w:abstractNumId w:val="38"/>
+    <w:abstractNumId w:val="39"/>
   </w:num>
   <w:num w:numId="69">
-    <w:abstractNumId w:val="10"/>
+    <w:abstractNumId w:val="11"/>
   </w:num>
   <w:num w:numId="70">
-    <w:abstractNumId w:val="8"/>
+    <w:abstractNumId w:val="9"/>
+  </w:num>
+  <w:num w:numId="71">
+    <w:abstractNumId w:val="6"/>
   </w:num>
   <w:numIdMacAtCleanup w:val="70"/>
 </w:numbering>
@@ -18235,6 +18330,21 @@
     <w:basedOn w:val="DefaultParagraphFont"/>
     <w:rsid w:val="0066442D"/>
   </w:style>
+  <w:style w:type="paragraph" w:styleId="ListParagraph">
+    <w:name w:val="List Paragraph"/>
+    <w:basedOn w:val="Normal"/>
+    <w:uiPriority w:val="34"/>
+    <w:qFormat/>
+    <w:rsid w:val="009A29F2"/>
+    <w:pPr>
+      <w:ind w:left="720"/>
+      <w:contextualSpacing/>
+    </w:pPr>
+    <w:rPr>
+      <w:rFonts w:cs="Mangal"/>
+      <w:szCs w:val="21"/>
+    </w:rPr>
+  </w:style>
 </w:styles>
 </file>
 

</xml_diff>